<commit_message>
formating fixes word docs
</commit_message>
<xml_diff>
--- a/Arrays Khanzh EN.docx
+++ b/Arrays Khanzh EN.docx
@@ -4,84 +4,34 @@
   <w:body>
     <w:p>
       <w:pPr>
-        <w:shd w:val="clear" w:color="auto" w:fill="FFFFFF"/>
-        <w:spacing w:after="0" w:line="240" w:lineRule="auto"/>
-        <w:textAlignment w:val="baseline"/>
-        <w:outlineLvl w:val="1"/>
-        <w:rPr>
-          <w:rFonts w:ascii="Helvetica" w:eastAsia="Times New Roman" w:hAnsi="Helvetica" w:cs="Helvetica"/>
-          <w:b/>
-          <w:bCs/>
-          <w:color w:val="111111"/>
-          <w:sz w:val="30"/>
-          <w:szCs w:val="30"/>
-        </w:rPr>
-      </w:pPr>
-      <w:r>
-        <w:rPr>
-          <w:rFonts w:ascii="Helvetica" w:eastAsia="Times New Roman" w:hAnsi="Helvetica" w:cs="Helvetica"/>
-          <w:b/>
-          <w:bCs/>
-          <w:color w:val="111111"/>
-          <w:sz w:val="30"/>
-          <w:szCs w:val="30"/>
-        </w:rPr>
+        <w:pStyle w:val="NoSpacing"/>
+      </w:pPr>
+      <w:r>
         <w:fldChar w:fldCharType="begin"/>
       </w:r>
       <w:r>
-        <w:rPr>
-          <w:rFonts w:ascii="Helvetica" w:eastAsia="Times New Roman" w:hAnsi="Helvetica" w:cs="Helvetica"/>
-          <w:b/>
-          <w:bCs/>
-          <w:color w:val="111111"/>
-          <w:sz w:val="30"/>
-          <w:szCs w:val="30"/>
-        </w:rPr>
         <w:instrText xml:space="preserve"> HYPERLINK "https://www.khanacademy.org/computing/computer-programming/programming/arrays/p/intro-to-arrays" </w:instrText>
       </w:r>
       <w:r>
-        <w:rPr>
-          <w:rFonts w:ascii="Helvetica" w:eastAsia="Times New Roman" w:hAnsi="Helvetica" w:cs="Helvetica"/>
-          <w:b/>
-          <w:bCs/>
-          <w:color w:val="111111"/>
-          <w:sz w:val="30"/>
-          <w:szCs w:val="30"/>
-        </w:rPr>
         <w:fldChar w:fldCharType="separate"/>
       </w:r>
       <w:r>
         <w:rPr>
-          <w:rFonts w:ascii="inherit" w:eastAsia="Times New Roman" w:hAnsi="inherit" w:cs="Helvetica"/>
-          <w:b/>
-          <w:bCs/>
+          <w:rFonts w:ascii="inherit" w:hAnsi="inherit"/>
           <w:color w:val="53893E"/>
-          <w:sz w:val="30"/>
-          <w:szCs w:val="30"/>
           <w:u w:val="single"/>
           <w:bdr w:val="none" w:sz="0" w:space="0" w:color="auto" w:frame="1"/>
         </w:rPr>
         <w:t>Arrays</w:t>
       </w:r>
       <w:r>
-        <w:rPr>
-          <w:rFonts w:ascii="Helvetica" w:eastAsia="Times New Roman" w:hAnsi="Helvetica" w:cs="Helvetica"/>
-          <w:b/>
-          <w:bCs/>
-          <w:color w:val="111111"/>
-          <w:sz w:val="30"/>
-          <w:szCs w:val="30"/>
-        </w:rPr>
         <w:fldChar w:fldCharType="end"/>
       </w:r>
     </w:p>
     <w:p>
       <w:pPr>
-        <w:shd w:val="clear" w:color="auto" w:fill="FFFFFF"/>
-        <w:spacing w:after="0" w:line="294" w:lineRule="atLeast"/>
-        <w:textAlignment w:val="baseline"/>
-        <w:rPr>
-          <w:rFonts w:ascii="Helvetica" w:eastAsia="Times New Roman" w:hAnsi="Helvetica" w:cs="Helvetica"/>
+        <w:pStyle w:val="NoSpacing"/>
+        <w:rPr>
           <w:color w:val="999999"/>
           <w:sz w:val="21"/>
           <w:szCs w:val="21"/>
@@ -89,7 +39,6 @@
       </w:pPr>
       <w:r>
         <w:rPr>
-          <w:rFonts w:ascii="Helvetica" w:eastAsia="Times New Roman" w:hAnsi="Helvetica" w:cs="Helvetica"/>
           <w:color w:val="999999"/>
           <w:sz w:val="21"/>
           <w:szCs w:val="21"/>
@@ -99,23 +48,23 @@
     </w:p>
     <w:p>
       <w:pPr>
-        <w:pStyle w:val="PlainText"/>
-        <w:rPr>
-          <w:rFonts w:ascii="Courier New" w:hAnsi="Courier New" w:cs="Courier New"/>
-        </w:rPr>
-      </w:pPr>
-    </w:p>
-    <w:p>
-      <w:pPr>
-        <w:pStyle w:val="PlainText"/>
-        <w:rPr>
-          <w:rFonts w:ascii="Courier New" w:hAnsi="Courier New" w:cs="Courier New"/>
-        </w:rPr>
-      </w:pPr>
-    </w:p>
-    <w:p>
-      <w:pPr>
-        <w:pStyle w:val="PlainText"/>
+        <w:pStyle w:val="NoSpacing"/>
+        <w:rPr>
+          <w:rFonts w:ascii="Courier New" w:hAnsi="Courier New" w:cs="Courier New"/>
+        </w:rPr>
+      </w:pPr>
+    </w:p>
+    <w:p>
+      <w:pPr>
+        <w:pStyle w:val="NoSpacing"/>
+        <w:rPr>
+          <w:rFonts w:ascii="Courier New" w:hAnsi="Courier New" w:cs="Courier New"/>
+        </w:rPr>
+      </w:pPr>
+    </w:p>
+    <w:p>
+      <w:pPr>
+        <w:pStyle w:val="NoSpacing"/>
         <w:rPr>
           <w:rFonts w:ascii="Courier New" w:hAnsi="Courier New" w:cs="Courier New"/>
           <w:color w:val="FF0000"/>
@@ -131,137 +80,137 @@
     </w:p>
     <w:p>
       <w:pPr>
-        <w:pStyle w:val="PlainText"/>
-        <w:rPr>
-          <w:rFonts w:ascii="Courier New" w:hAnsi="Courier New" w:cs="Courier New"/>
-        </w:rPr>
-      </w:pPr>
-    </w:p>
-    <w:p>
-      <w:pPr>
-        <w:pStyle w:val="PlainText"/>
-        <w:rPr>
-          <w:rFonts w:ascii="Courier New" w:hAnsi="Courier New" w:cs="Courier New"/>
-        </w:rPr>
-      </w:pPr>
-    </w:p>
-    <w:p>
-      <w:pPr>
-        <w:pStyle w:val="PlainText"/>
-        <w:rPr>
-          <w:rFonts w:ascii="Courier New" w:hAnsi="Courier New" w:cs="Courier New"/>
-        </w:rPr>
-      </w:pPr>
-      <w:r>
-        <w:rPr>
-          <w:rFonts w:ascii="Courier New" w:hAnsi="Courier New" w:cs="Courier New"/>
-        </w:rPr>
-        <w:t>*</w:t>
-      </w:r>
-    </w:p>
-    <w:p>
-      <w:pPr>
-        <w:pStyle w:val="PlainText"/>
-        <w:rPr>
-          <w:rFonts w:ascii="Courier New" w:hAnsi="Courier New" w:cs="Courier New"/>
-          <w:color w:val="FF0000"/>
-        </w:rPr>
-      </w:pPr>
-      <w:r>
-        <w:rPr>
-          <w:rFonts w:ascii="Courier New" w:hAnsi="Courier New" w:cs="Courier New"/>
-          <w:color w:val="FF0000"/>
-        </w:rPr>
-        <w:t>Challenge: Favorite Fruits</w:t>
-      </w:r>
-    </w:p>
-    <w:p>
-      <w:pPr>
-        <w:pStyle w:val="PlainText"/>
-        <w:rPr>
-          <w:rFonts w:ascii="Courier New" w:hAnsi="Courier New" w:cs="Courier New"/>
-        </w:rPr>
-      </w:pPr>
-    </w:p>
-    <w:p>
-      <w:pPr>
-        <w:pStyle w:val="PlainText"/>
-        <w:rPr>
-          <w:rFonts w:ascii="Courier New" w:hAnsi="Courier New" w:cs="Courier New"/>
-        </w:rPr>
-      </w:pPr>
-      <w:r>
-        <w:rPr>
-          <w:rFonts w:ascii="Courier New" w:hAnsi="Courier New" w:cs="Courier New"/>
-        </w:rPr>
-        <w:t>Make the array</w:t>
-      </w:r>
-    </w:p>
-    <w:p>
-      <w:pPr>
-        <w:pStyle w:val="PlainText"/>
-        <w:rPr>
-          <w:rFonts w:ascii="Courier New" w:hAnsi="Courier New" w:cs="Courier New"/>
-        </w:rPr>
-      </w:pPr>
-    </w:p>
-    <w:p>
-      <w:pPr>
-        <w:pStyle w:val="PlainText"/>
-        <w:rPr>
-          <w:rFonts w:ascii="Courier New" w:hAnsi="Courier New" w:cs="Courier New"/>
-        </w:rPr>
-      </w:pPr>
-      <w:r>
-        <w:rPr>
-          <w:rFonts w:ascii="Courier New" w:hAnsi="Courier New" w:cs="Courier New"/>
-        </w:rPr>
-        <w:t>You're going to display your top 3 favorite fruits. To get started, make an array of them.</w:t>
-      </w:r>
-    </w:p>
-    <w:p>
-      <w:pPr>
-        <w:pStyle w:val="PlainText"/>
-        <w:rPr>
-          <w:rFonts w:ascii="Courier New" w:hAnsi="Courier New" w:cs="Courier New"/>
-        </w:rPr>
-      </w:pPr>
-    </w:p>
-    <w:p>
-      <w:pPr>
-        <w:pStyle w:val="PlainText"/>
-        <w:rPr>
-          <w:rFonts w:ascii="Courier New" w:hAnsi="Courier New" w:cs="Courier New"/>
-        </w:rPr>
-      </w:pPr>
-      <w:proofErr w:type="spellStart"/>
-      <w:r>
-        <w:rPr>
-          <w:rFonts w:ascii="Courier New" w:hAnsi="Courier New" w:cs="Courier New"/>
-        </w:rPr>
-        <w:t>Whoaaa</w:t>
-      </w:r>
-      <w:proofErr w:type="spellEnd"/>
-      <w:r>
-        <w:rPr>
-          <w:rFonts w:ascii="Courier New" w:hAnsi="Courier New" w:cs="Courier New"/>
-        </w:rPr>
-        <w:t>! Such fluffy animals</w:t>
-      </w:r>
+        <w:pStyle w:val="NoSpacing"/>
+        <w:rPr>
+          <w:rFonts w:ascii="Courier New" w:hAnsi="Courier New" w:cs="Courier New"/>
+        </w:rPr>
+      </w:pPr>
       <w:bookmarkStart w:id="0" w:name="_GoBack"/>
       <w:bookmarkEnd w:id="0"/>
     </w:p>
     <w:p>
       <w:pPr>
-        <w:pStyle w:val="PlainText"/>
-        <w:rPr>
-          <w:rFonts w:ascii="Courier New" w:hAnsi="Courier New" w:cs="Courier New"/>
-        </w:rPr>
-      </w:pPr>
-    </w:p>
-    <w:p>
-      <w:pPr>
-        <w:pStyle w:val="PlainText"/>
+        <w:pStyle w:val="NoSpacing"/>
+        <w:rPr>
+          <w:rFonts w:ascii="Courier New" w:hAnsi="Courier New" w:cs="Courier New"/>
+        </w:rPr>
+      </w:pPr>
+    </w:p>
+    <w:p>
+      <w:pPr>
+        <w:pStyle w:val="NoSpacing"/>
+        <w:rPr>
+          <w:rFonts w:ascii="Courier New" w:hAnsi="Courier New" w:cs="Courier New"/>
+        </w:rPr>
+      </w:pPr>
+      <w:r>
+        <w:rPr>
+          <w:rFonts w:ascii="Courier New" w:hAnsi="Courier New" w:cs="Courier New"/>
+        </w:rPr>
+        <w:t>*</w:t>
+      </w:r>
+    </w:p>
+    <w:p>
+      <w:pPr>
+        <w:pStyle w:val="NoSpacing"/>
+        <w:rPr>
+          <w:rFonts w:ascii="Courier New" w:hAnsi="Courier New" w:cs="Courier New"/>
+          <w:color w:val="FF0000"/>
+        </w:rPr>
+      </w:pPr>
+      <w:r>
+        <w:rPr>
+          <w:rFonts w:ascii="Courier New" w:hAnsi="Courier New" w:cs="Courier New"/>
+          <w:color w:val="FF0000"/>
+        </w:rPr>
+        <w:t>Challenge: Favorite Fruits</w:t>
+      </w:r>
+    </w:p>
+    <w:p>
+      <w:pPr>
+        <w:pStyle w:val="NoSpacing"/>
+        <w:rPr>
+          <w:rFonts w:ascii="Courier New" w:hAnsi="Courier New" w:cs="Courier New"/>
+        </w:rPr>
+      </w:pPr>
+    </w:p>
+    <w:p>
+      <w:pPr>
+        <w:pStyle w:val="NoSpacing"/>
+        <w:rPr>
+          <w:rFonts w:ascii="Courier New" w:hAnsi="Courier New" w:cs="Courier New"/>
+        </w:rPr>
+      </w:pPr>
+      <w:r>
+        <w:rPr>
+          <w:rFonts w:ascii="Courier New" w:hAnsi="Courier New" w:cs="Courier New"/>
+        </w:rPr>
+        <w:t>Make the array</w:t>
+      </w:r>
+    </w:p>
+    <w:p>
+      <w:pPr>
+        <w:pStyle w:val="NoSpacing"/>
+        <w:rPr>
+          <w:rFonts w:ascii="Courier New" w:hAnsi="Courier New" w:cs="Courier New"/>
+        </w:rPr>
+      </w:pPr>
+    </w:p>
+    <w:p>
+      <w:pPr>
+        <w:pStyle w:val="NoSpacing"/>
+        <w:rPr>
+          <w:rFonts w:ascii="Courier New" w:hAnsi="Courier New" w:cs="Courier New"/>
+        </w:rPr>
+      </w:pPr>
+      <w:r>
+        <w:rPr>
+          <w:rFonts w:ascii="Courier New" w:hAnsi="Courier New" w:cs="Courier New"/>
+        </w:rPr>
+        <w:t>You're going to display your top 3 favorite fruits. To get started, make an array of them.</w:t>
+      </w:r>
+    </w:p>
+    <w:p>
+      <w:pPr>
+        <w:pStyle w:val="NoSpacing"/>
+        <w:rPr>
+          <w:rFonts w:ascii="Courier New" w:hAnsi="Courier New" w:cs="Courier New"/>
+        </w:rPr>
+      </w:pPr>
+    </w:p>
+    <w:p>
+      <w:pPr>
+        <w:pStyle w:val="NoSpacing"/>
+        <w:rPr>
+          <w:rFonts w:ascii="Courier New" w:hAnsi="Courier New" w:cs="Courier New"/>
+        </w:rPr>
+      </w:pPr>
+      <w:proofErr w:type="spellStart"/>
+      <w:r>
+        <w:rPr>
+          <w:rFonts w:ascii="Courier New" w:hAnsi="Courier New" w:cs="Courier New"/>
+        </w:rPr>
+        <w:t>Whoaaa</w:t>
+      </w:r>
+      <w:proofErr w:type="spellEnd"/>
+      <w:r>
+        <w:rPr>
+          <w:rFonts w:ascii="Courier New" w:hAnsi="Courier New" w:cs="Courier New"/>
+        </w:rPr>
+        <w:t>! Such fluffy animals</w:t>
+      </w:r>
+    </w:p>
+    <w:p>
+      <w:pPr>
+        <w:pStyle w:val="NoSpacing"/>
+        <w:rPr>
+          <w:rFonts w:ascii="Courier New" w:hAnsi="Courier New" w:cs="Courier New"/>
+        </w:rPr>
+      </w:pPr>
+    </w:p>
+    <w:p>
+      <w:pPr>
+        <w:pStyle w:val="NoSpacing"/>
         <w:rPr>
           <w:rFonts w:ascii="Courier New" w:hAnsi="Courier New" w:cs="Courier New"/>
         </w:rPr>
@@ -275,15 +224,15 @@
     </w:p>
     <w:p>
       <w:pPr>
-        <w:pStyle w:val="PlainText"/>
-        <w:rPr>
-          <w:rFonts w:ascii="Courier New" w:hAnsi="Courier New" w:cs="Courier New"/>
-        </w:rPr>
-      </w:pPr>
-    </w:p>
-    <w:p>
-      <w:pPr>
-        <w:pStyle w:val="PlainText"/>
+        <w:pStyle w:val="NoSpacing"/>
+        <w:rPr>
+          <w:rFonts w:ascii="Courier New" w:hAnsi="Courier New" w:cs="Courier New"/>
+        </w:rPr>
+      </w:pPr>
+    </w:p>
+    <w:p>
+      <w:pPr>
+        <w:pStyle w:val="NoSpacing"/>
         <w:rPr>
           <w:rFonts w:ascii="Courier New" w:hAnsi="Courier New" w:cs="Courier New"/>
         </w:rPr>
@@ -311,15 +260,15 @@
     </w:p>
     <w:p>
       <w:pPr>
-        <w:pStyle w:val="PlainText"/>
-        <w:rPr>
-          <w:rFonts w:ascii="Courier New" w:hAnsi="Courier New" w:cs="Courier New"/>
-        </w:rPr>
-      </w:pPr>
-    </w:p>
-    <w:p>
-      <w:pPr>
-        <w:pStyle w:val="PlainText"/>
+        <w:pStyle w:val="NoSpacing"/>
+        <w:rPr>
+          <w:rFonts w:ascii="Courier New" w:hAnsi="Courier New" w:cs="Courier New"/>
+        </w:rPr>
+      </w:pPr>
+    </w:p>
+    <w:p>
+      <w:pPr>
+        <w:pStyle w:val="NoSpacing"/>
         <w:rPr>
           <w:rFonts w:ascii="Courier New" w:hAnsi="Courier New" w:cs="Courier New"/>
         </w:rPr>
@@ -333,15 +282,15 @@
     </w:p>
     <w:p>
       <w:pPr>
-        <w:pStyle w:val="PlainText"/>
-        <w:rPr>
-          <w:rFonts w:ascii="Courier New" w:hAnsi="Courier New" w:cs="Courier New"/>
-        </w:rPr>
-      </w:pPr>
-    </w:p>
-    <w:p>
-      <w:pPr>
-        <w:pStyle w:val="PlainText"/>
+        <w:pStyle w:val="NoSpacing"/>
+        <w:rPr>
+          <w:rFonts w:ascii="Courier New" w:hAnsi="Courier New" w:cs="Courier New"/>
+        </w:rPr>
+      </w:pPr>
+    </w:p>
+    <w:p>
+      <w:pPr>
+        <w:pStyle w:val="NoSpacing"/>
         <w:rPr>
           <w:rFonts w:ascii="Courier New" w:hAnsi="Courier New" w:cs="Courier New"/>
         </w:rPr>
@@ -355,15 +304,15 @@
     </w:p>
     <w:p>
       <w:pPr>
-        <w:pStyle w:val="PlainText"/>
-        <w:rPr>
-          <w:rFonts w:ascii="Courier New" w:hAnsi="Courier New" w:cs="Courier New"/>
-        </w:rPr>
-      </w:pPr>
-    </w:p>
-    <w:p>
-      <w:pPr>
-        <w:pStyle w:val="PlainText"/>
+        <w:pStyle w:val="NoSpacing"/>
+        <w:rPr>
+          <w:rFonts w:ascii="Courier New" w:hAnsi="Courier New" w:cs="Courier New"/>
+        </w:rPr>
+      </w:pPr>
+    </w:p>
+    <w:p>
+      <w:pPr>
+        <w:pStyle w:val="NoSpacing"/>
         <w:rPr>
           <w:rFonts w:ascii="Courier New" w:hAnsi="Courier New" w:cs="Courier New"/>
         </w:rPr>
@@ -379,15 +328,15 @@
     </w:p>
     <w:p>
       <w:pPr>
-        <w:pStyle w:val="PlainText"/>
-        <w:rPr>
-          <w:rFonts w:ascii="Courier New" w:hAnsi="Courier New" w:cs="Courier New"/>
-        </w:rPr>
-      </w:pPr>
-    </w:p>
-    <w:p>
-      <w:pPr>
-        <w:pStyle w:val="PlainText"/>
+        <w:pStyle w:val="NoSpacing"/>
+        <w:rPr>
+          <w:rFonts w:ascii="Courier New" w:hAnsi="Courier New" w:cs="Courier New"/>
+        </w:rPr>
+      </w:pPr>
+    </w:p>
+    <w:p>
+      <w:pPr>
+        <w:pStyle w:val="NoSpacing"/>
         <w:rPr>
           <w:rFonts w:ascii="Courier New" w:hAnsi="Courier New" w:cs="Courier New"/>
         </w:rPr>
@@ -401,23 +350,23 @@
     </w:p>
     <w:p>
       <w:pPr>
-        <w:pStyle w:val="PlainText"/>
-        <w:rPr>
-          <w:rFonts w:ascii="Courier New" w:hAnsi="Courier New" w:cs="Courier New"/>
-        </w:rPr>
-      </w:pPr>
-    </w:p>
-    <w:p>
-      <w:pPr>
-        <w:pStyle w:val="PlainText"/>
-        <w:rPr>
-          <w:rFonts w:ascii="Courier New" w:hAnsi="Courier New" w:cs="Courier New"/>
-        </w:rPr>
-      </w:pPr>
-    </w:p>
-    <w:p>
-      <w:pPr>
-        <w:pStyle w:val="PlainText"/>
+        <w:pStyle w:val="NoSpacing"/>
+        <w:rPr>
+          <w:rFonts w:ascii="Courier New" w:hAnsi="Courier New" w:cs="Courier New"/>
+        </w:rPr>
+      </w:pPr>
+    </w:p>
+    <w:p>
+      <w:pPr>
+        <w:pStyle w:val="NoSpacing"/>
+        <w:rPr>
+          <w:rFonts w:ascii="Courier New" w:hAnsi="Courier New" w:cs="Courier New"/>
+        </w:rPr>
+      </w:pPr>
+    </w:p>
+    <w:p>
+      <w:pPr>
+        <w:pStyle w:val="NoSpacing"/>
         <w:rPr>
           <w:rFonts w:ascii="Courier New" w:hAnsi="Courier New" w:cs="Courier New"/>
           <w:color w:val="FF0000"/>
@@ -433,23 +382,23 @@
     </w:p>
     <w:p>
       <w:pPr>
-        <w:pStyle w:val="PlainText"/>
-        <w:rPr>
-          <w:rFonts w:ascii="Courier New" w:hAnsi="Courier New" w:cs="Courier New"/>
-        </w:rPr>
-      </w:pPr>
-    </w:p>
-    <w:p>
-      <w:pPr>
-        <w:pStyle w:val="PlainText"/>
-        <w:rPr>
-          <w:rFonts w:ascii="Courier New" w:hAnsi="Courier New" w:cs="Courier New"/>
-        </w:rPr>
-      </w:pPr>
-    </w:p>
-    <w:p>
-      <w:pPr>
-        <w:pStyle w:val="PlainText"/>
+        <w:pStyle w:val="NoSpacing"/>
+        <w:rPr>
+          <w:rFonts w:ascii="Courier New" w:hAnsi="Courier New" w:cs="Courier New"/>
+        </w:rPr>
+      </w:pPr>
+    </w:p>
+    <w:p>
+      <w:pPr>
+        <w:pStyle w:val="NoSpacing"/>
+        <w:rPr>
+          <w:rFonts w:ascii="Courier New" w:hAnsi="Courier New" w:cs="Courier New"/>
+        </w:rPr>
+      </w:pPr>
+    </w:p>
+    <w:p>
+      <w:pPr>
+        <w:pStyle w:val="NoSpacing"/>
         <w:rPr>
           <w:rFonts w:ascii="Courier New" w:hAnsi="Courier New" w:cs="Courier New"/>
         </w:rPr>
@@ -463,7 +412,7 @@
     </w:p>
     <w:p>
       <w:pPr>
-        <w:pStyle w:val="PlainText"/>
+        <w:pStyle w:val="NoSpacing"/>
         <w:rPr>
           <w:rFonts w:ascii="Courier New" w:hAnsi="Courier New" w:cs="Courier New"/>
           <w:color w:val="FF0000"/>
@@ -479,15 +428,15 @@
     </w:p>
     <w:p>
       <w:pPr>
-        <w:pStyle w:val="PlainText"/>
-        <w:rPr>
-          <w:rFonts w:ascii="Courier New" w:hAnsi="Courier New" w:cs="Courier New"/>
-        </w:rPr>
-      </w:pPr>
-    </w:p>
-    <w:p>
-      <w:pPr>
-        <w:pStyle w:val="PlainText"/>
+        <w:pStyle w:val="NoSpacing"/>
+        <w:rPr>
+          <w:rFonts w:ascii="Courier New" w:hAnsi="Courier New" w:cs="Courier New"/>
+        </w:rPr>
+      </w:pPr>
+    </w:p>
+    <w:p>
+      <w:pPr>
+        <w:pStyle w:val="NoSpacing"/>
         <w:rPr>
           <w:rFonts w:ascii="Courier New" w:hAnsi="Courier New" w:cs="Courier New"/>
         </w:rPr>
@@ -501,15 +450,15 @@
     </w:p>
     <w:p>
       <w:pPr>
-        <w:pStyle w:val="PlainText"/>
-        <w:rPr>
-          <w:rFonts w:ascii="Courier New" w:hAnsi="Courier New" w:cs="Courier New"/>
-        </w:rPr>
-      </w:pPr>
-    </w:p>
-    <w:p>
-      <w:pPr>
-        <w:pStyle w:val="PlainText"/>
+        <w:pStyle w:val="NoSpacing"/>
+        <w:rPr>
+          <w:rFonts w:ascii="Courier New" w:hAnsi="Courier New" w:cs="Courier New"/>
+        </w:rPr>
+      </w:pPr>
+    </w:p>
+    <w:p>
+      <w:pPr>
+        <w:pStyle w:val="NoSpacing"/>
         <w:rPr>
           <w:rFonts w:ascii="Courier New" w:hAnsi="Courier New" w:cs="Courier New"/>
         </w:rPr>
@@ -523,15 +472,15 @@
     </w:p>
     <w:p>
       <w:pPr>
-        <w:pStyle w:val="PlainText"/>
-        <w:rPr>
-          <w:rFonts w:ascii="Courier New" w:hAnsi="Courier New" w:cs="Courier New"/>
-        </w:rPr>
-      </w:pPr>
-    </w:p>
-    <w:p>
-      <w:pPr>
-        <w:pStyle w:val="PlainText"/>
+        <w:pStyle w:val="NoSpacing"/>
+        <w:rPr>
+          <w:rFonts w:ascii="Courier New" w:hAnsi="Courier New" w:cs="Courier New"/>
+        </w:rPr>
+      </w:pPr>
+    </w:p>
+    <w:p>
+      <w:pPr>
+        <w:pStyle w:val="NoSpacing"/>
         <w:rPr>
           <w:rFonts w:ascii="Courier New" w:hAnsi="Courier New" w:cs="Courier New"/>
         </w:rPr>
@@ -545,15 +494,15 @@
     </w:p>
     <w:p>
       <w:pPr>
-        <w:pStyle w:val="PlainText"/>
-        <w:rPr>
-          <w:rFonts w:ascii="Courier New" w:hAnsi="Courier New" w:cs="Courier New"/>
-        </w:rPr>
-      </w:pPr>
-    </w:p>
-    <w:p>
-      <w:pPr>
-        <w:pStyle w:val="PlainText"/>
+        <w:pStyle w:val="NoSpacing"/>
+        <w:rPr>
+          <w:rFonts w:ascii="Courier New" w:hAnsi="Courier New" w:cs="Courier New"/>
+        </w:rPr>
+      </w:pPr>
+    </w:p>
+    <w:p>
+      <w:pPr>
+        <w:pStyle w:val="NoSpacing"/>
         <w:rPr>
           <w:rFonts w:ascii="Courier New" w:hAnsi="Courier New" w:cs="Courier New"/>
         </w:rPr>
@@ -567,60 +516,66 @@
     </w:p>
     <w:p>
       <w:pPr>
-        <w:pStyle w:val="PlainText"/>
-        <w:rPr>
-          <w:rFonts w:ascii="Courier New" w:hAnsi="Courier New" w:cs="Courier New"/>
-        </w:rPr>
-      </w:pPr>
-    </w:p>
-    <w:p>
-      <w:pPr>
-        <w:pStyle w:val="PlainText"/>
-        <w:rPr>
-          <w:rFonts w:ascii="Courier New" w:hAnsi="Courier New" w:cs="Courier New"/>
-        </w:rPr>
-      </w:pPr>
-      <w:r>
-        <w:rPr>
-          <w:rFonts w:ascii="Courier New" w:hAnsi="Courier New" w:cs="Courier New"/>
-        </w:rPr>
-        <w:t>In this step, you'll use a while loop to display each of the animals on the screen, using the text command. Make a counter variable to keep track of the name you are drawing, and use it to calculate a different y position each time, so that the names are spaced out in a list.</w:t>
-      </w:r>
-    </w:p>
-    <w:p>
-      <w:pPr>
-        <w:pStyle w:val="PlainText"/>
-        <w:rPr>
-          <w:rFonts w:ascii="Courier New" w:hAnsi="Courier New" w:cs="Courier New"/>
-        </w:rPr>
-      </w:pPr>
-    </w:p>
-    <w:p>
-      <w:pPr>
-        <w:pStyle w:val="PlainText"/>
-        <w:rPr>
-          <w:rFonts w:ascii="Courier New" w:hAnsi="Courier New" w:cs="Courier New"/>
-        </w:rPr>
-      </w:pPr>
+        <w:pStyle w:val="NoSpacing"/>
+        <w:rPr>
+          <w:rFonts w:ascii="Courier New" w:hAnsi="Courier New" w:cs="Courier New"/>
+        </w:rPr>
+      </w:pPr>
+    </w:p>
+    <w:p>
+      <w:pPr>
+        <w:pStyle w:val="NoSpacing"/>
+        <w:rPr>
+          <w:rFonts w:ascii="Courier New" w:hAnsi="Courier New" w:cs="Courier New"/>
+        </w:rPr>
+      </w:pPr>
+      <w:r>
+        <w:rPr>
+          <w:rFonts w:ascii="Courier New" w:hAnsi="Courier New" w:cs="Courier New"/>
+        </w:rPr>
+        <w:t xml:space="preserve">In this step, you'll use a while loop to display each of the animals on the screen, using the text command. Make a counter variable to keep track of the name you are drawing, and use it to calculate a </w:t>
+      </w:r>
       <w:r>
         <w:rPr>
           <w:rFonts w:ascii="Courier New" w:hAnsi="Courier New" w:cs="Courier New"/>
         </w:rPr>
         <w:lastRenderedPageBreak/>
+        <w:t>different y position each time, so that the names are spaced out in a list.</w:t>
+      </w:r>
+    </w:p>
+    <w:p>
+      <w:pPr>
+        <w:pStyle w:val="NoSpacing"/>
+        <w:rPr>
+          <w:rFonts w:ascii="Courier New" w:hAnsi="Courier New" w:cs="Courier New"/>
+        </w:rPr>
+      </w:pPr>
+    </w:p>
+    <w:p>
+      <w:pPr>
+        <w:pStyle w:val="NoSpacing"/>
+        <w:rPr>
+          <w:rFonts w:ascii="Courier New" w:hAnsi="Courier New" w:cs="Courier New"/>
+        </w:rPr>
+      </w:pPr>
+      <w:r>
+        <w:rPr>
+          <w:rFonts w:ascii="Courier New" w:hAnsi="Courier New" w:cs="Courier New"/>
+        </w:rPr>
         <w:t>Tip: Be careful with condition of your while loop, and make sure you increment the variable properly, otherwise your program will get stuck in an infinite loop.</w:t>
       </w:r>
     </w:p>
     <w:p>
       <w:pPr>
-        <w:pStyle w:val="PlainText"/>
-        <w:rPr>
-          <w:rFonts w:ascii="Courier New" w:hAnsi="Courier New" w:cs="Courier New"/>
-        </w:rPr>
-      </w:pPr>
-    </w:p>
-    <w:p>
-      <w:pPr>
-        <w:pStyle w:val="PlainText"/>
+        <w:pStyle w:val="NoSpacing"/>
+        <w:rPr>
+          <w:rFonts w:ascii="Courier New" w:hAnsi="Courier New" w:cs="Courier New"/>
+        </w:rPr>
+      </w:pPr>
+    </w:p>
+    <w:p>
+      <w:pPr>
+        <w:pStyle w:val="NoSpacing"/>
         <w:rPr>
           <w:rFonts w:ascii="Courier New" w:hAnsi="Courier New" w:cs="Courier New"/>
         </w:rPr>
@@ -634,15 +589,15 @@
     </w:p>
     <w:p>
       <w:pPr>
-        <w:pStyle w:val="PlainText"/>
-        <w:rPr>
-          <w:rFonts w:ascii="Courier New" w:hAnsi="Courier New" w:cs="Courier New"/>
-        </w:rPr>
-      </w:pPr>
-    </w:p>
-    <w:p>
-      <w:pPr>
-        <w:pStyle w:val="PlainText"/>
+        <w:pStyle w:val="NoSpacing"/>
+        <w:rPr>
+          <w:rFonts w:ascii="Courier New" w:hAnsi="Courier New" w:cs="Courier New"/>
+        </w:rPr>
+      </w:pPr>
+    </w:p>
+    <w:p>
+      <w:pPr>
+        <w:pStyle w:val="NoSpacing"/>
         <w:rPr>
           <w:rFonts w:ascii="Courier New" w:hAnsi="Courier New" w:cs="Courier New"/>
         </w:rPr>
@@ -656,23 +611,23 @@
     </w:p>
     <w:p>
       <w:pPr>
-        <w:pStyle w:val="PlainText"/>
-        <w:rPr>
-          <w:rFonts w:ascii="Courier New" w:hAnsi="Courier New" w:cs="Courier New"/>
-        </w:rPr>
-      </w:pPr>
-    </w:p>
-    <w:p>
-      <w:pPr>
-        <w:pStyle w:val="PlainText"/>
-        <w:rPr>
-          <w:rFonts w:ascii="Courier New" w:hAnsi="Courier New" w:cs="Courier New"/>
-        </w:rPr>
-      </w:pPr>
-    </w:p>
-    <w:p>
-      <w:pPr>
-        <w:pStyle w:val="PlainText"/>
+        <w:pStyle w:val="NoSpacing"/>
+        <w:rPr>
+          <w:rFonts w:ascii="Courier New" w:hAnsi="Courier New" w:cs="Courier New"/>
+        </w:rPr>
+      </w:pPr>
+    </w:p>
+    <w:p>
+      <w:pPr>
+        <w:pStyle w:val="NoSpacing"/>
+        <w:rPr>
+          <w:rFonts w:ascii="Courier New" w:hAnsi="Courier New" w:cs="Courier New"/>
+        </w:rPr>
+      </w:pPr>
+    </w:p>
+    <w:p>
+      <w:pPr>
+        <w:pStyle w:val="NoSpacing"/>
         <w:rPr>
           <w:rFonts w:ascii="Courier New" w:hAnsi="Courier New" w:cs="Courier New"/>
           <w:color w:val="FF0000"/>
@@ -695,23 +650,23 @@
     </w:p>
     <w:p>
       <w:pPr>
-        <w:pStyle w:val="PlainText"/>
-        <w:rPr>
-          <w:rFonts w:ascii="Courier New" w:hAnsi="Courier New" w:cs="Courier New"/>
-        </w:rPr>
-      </w:pPr>
-    </w:p>
-    <w:p>
-      <w:pPr>
-        <w:pStyle w:val="PlainText"/>
-        <w:rPr>
-          <w:rFonts w:ascii="Courier New" w:hAnsi="Courier New" w:cs="Courier New"/>
-        </w:rPr>
-      </w:pPr>
-    </w:p>
-    <w:p>
-      <w:pPr>
-        <w:pStyle w:val="PlainText"/>
+        <w:pStyle w:val="NoSpacing"/>
+        <w:rPr>
+          <w:rFonts w:ascii="Courier New" w:hAnsi="Courier New" w:cs="Courier New"/>
+        </w:rPr>
+      </w:pPr>
+    </w:p>
+    <w:p>
+      <w:pPr>
+        <w:pStyle w:val="NoSpacing"/>
+        <w:rPr>
+          <w:rFonts w:ascii="Courier New" w:hAnsi="Courier New" w:cs="Courier New"/>
+        </w:rPr>
+      </w:pPr>
+    </w:p>
+    <w:p>
+      <w:pPr>
+        <w:pStyle w:val="NoSpacing"/>
         <w:rPr>
           <w:rFonts w:ascii="Courier New" w:hAnsi="Courier New" w:cs="Courier New"/>
         </w:rPr>
@@ -725,7 +680,7 @@
     </w:p>
     <w:p>
       <w:pPr>
-        <w:pStyle w:val="PlainText"/>
+        <w:pStyle w:val="NoSpacing"/>
         <w:rPr>
           <w:rFonts w:ascii="Courier New" w:hAnsi="Courier New" w:cs="Courier New"/>
           <w:color w:val="FF0000"/>
@@ -741,15 +696,15 @@
     </w:p>
     <w:p>
       <w:pPr>
-        <w:pStyle w:val="PlainText"/>
-        <w:rPr>
-          <w:rFonts w:ascii="Courier New" w:hAnsi="Courier New" w:cs="Courier New"/>
-        </w:rPr>
-      </w:pPr>
-    </w:p>
-    <w:p>
-      <w:pPr>
-        <w:pStyle w:val="PlainText"/>
+        <w:pStyle w:val="NoSpacing"/>
+        <w:rPr>
+          <w:rFonts w:ascii="Courier New" w:hAnsi="Courier New" w:cs="Courier New"/>
+        </w:rPr>
+      </w:pPr>
+    </w:p>
+    <w:p>
+      <w:pPr>
+        <w:pStyle w:val="NoSpacing"/>
         <w:rPr>
           <w:rFonts w:ascii="Courier New" w:hAnsi="Courier New" w:cs="Courier New"/>
         </w:rPr>
@@ -763,15 +718,15 @@
     </w:p>
     <w:p>
       <w:pPr>
-        <w:pStyle w:val="PlainText"/>
-        <w:rPr>
-          <w:rFonts w:ascii="Courier New" w:hAnsi="Courier New" w:cs="Courier New"/>
-        </w:rPr>
-      </w:pPr>
-    </w:p>
-    <w:p>
-      <w:pPr>
-        <w:pStyle w:val="PlainText"/>
+        <w:pStyle w:val="NoSpacing"/>
+        <w:rPr>
+          <w:rFonts w:ascii="Courier New" w:hAnsi="Courier New" w:cs="Courier New"/>
+        </w:rPr>
+      </w:pPr>
+    </w:p>
+    <w:p>
+      <w:pPr>
+        <w:pStyle w:val="NoSpacing"/>
         <w:rPr>
           <w:rFonts w:ascii="Courier New" w:hAnsi="Courier New" w:cs="Courier New"/>
         </w:rPr>
@@ -785,15 +740,15 @@
     </w:p>
     <w:p>
       <w:pPr>
-        <w:pStyle w:val="PlainText"/>
-        <w:rPr>
-          <w:rFonts w:ascii="Courier New" w:hAnsi="Courier New" w:cs="Courier New"/>
-        </w:rPr>
-      </w:pPr>
-    </w:p>
-    <w:p>
-      <w:pPr>
-        <w:pStyle w:val="PlainText"/>
+        <w:pStyle w:val="NoSpacing"/>
+        <w:rPr>
+          <w:rFonts w:ascii="Courier New" w:hAnsi="Courier New" w:cs="Courier New"/>
+        </w:rPr>
+      </w:pPr>
+    </w:p>
+    <w:p>
+      <w:pPr>
+        <w:pStyle w:val="NoSpacing"/>
         <w:rPr>
           <w:rFonts w:ascii="Courier New" w:hAnsi="Courier New" w:cs="Courier New"/>
         </w:rPr>
@@ -809,15 +764,15 @@
     </w:p>
     <w:p>
       <w:pPr>
-        <w:pStyle w:val="PlainText"/>
-        <w:rPr>
-          <w:rFonts w:ascii="Courier New" w:hAnsi="Courier New" w:cs="Courier New"/>
-        </w:rPr>
-      </w:pPr>
-    </w:p>
-    <w:p>
-      <w:pPr>
-        <w:pStyle w:val="PlainText"/>
+        <w:pStyle w:val="NoSpacing"/>
+        <w:rPr>
+          <w:rFonts w:ascii="Courier New" w:hAnsi="Courier New" w:cs="Courier New"/>
+        </w:rPr>
+      </w:pPr>
+    </w:p>
+    <w:p>
+      <w:pPr>
+        <w:pStyle w:val="NoSpacing"/>
         <w:rPr>
           <w:rFonts w:ascii="Courier New" w:hAnsi="Courier New" w:cs="Courier New"/>
         </w:rPr>
@@ -833,15 +788,15 @@
     </w:p>
     <w:p>
       <w:pPr>
-        <w:pStyle w:val="PlainText"/>
-        <w:rPr>
-          <w:rFonts w:ascii="Courier New" w:hAnsi="Courier New" w:cs="Courier New"/>
-        </w:rPr>
-      </w:pPr>
-    </w:p>
-    <w:p>
-      <w:pPr>
-        <w:pStyle w:val="PlainText"/>
+        <w:pStyle w:val="NoSpacing"/>
+        <w:rPr>
+          <w:rFonts w:ascii="Courier New" w:hAnsi="Courier New" w:cs="Courier New"/>
+        </w:rPr>
+      </w:pPr>
+    </w:p>
+    <w:p>
+      <w:pPr>
+        <w:pStyle w:val="NoSpacing"/>
         <w:rPr>
           <w:rFonts w:ascii="Courier New" w:hAnsi="Courier New" w:cs="Courier New"/>
         </w:rPr>
@@ -855,15 +810,15 @@
     </w:p>
     <w:p>
       <w:pPr>
-        <w:pStyle w:val="PlainText"/>
-        <w:rPr>
-          <w:rFonts w:ascii="Courier New" w:hAnsi="Courier New" w:cs="Courier New"/>
-        </w:rPr>
-      </w:pPr>
-    </w:p>
-    <w:p>
-      <w:pPr>
-        <w:pStyle w:val="PlainText"/>
+        <w:pStyle w:val="NoSpacing"/>
+        <w:rPr>
+          <w:rFonts w:ascii="Courier New" w:hAnsi="Courier New" w:cs="Courier New"/>
+        </w:rPr>
+      </w:pPr>
+    </w:p>
+    <w:p>
+      <w:pPr>
+        <w:pStyle w:val="NoSpacing"/>
         <w:rPr>
           <w:rFonts w:ascii="Courier New" w:hAnsi="Courier New" w:cs="Courier New"/>
         </w:rPr>
@@ -919,15 +874,15 @@
     </w:p>
     <w:p>
       <w:pPr>
-        <w:pStyle w:val="PlainText"/>
-        <w:rPr>
-          <w:rFonts w:ascii="Courier New" w:hAnsi="Courier New" w:cs="Courier New"/>
-        </w:rPr>
-      </w:pPr>
-    </w:p>
-    <w:p>
-      <w:pPr>
-        <w:pStyle w:val="PlainText"/>
+        <w:pStyle w:val="NoSpacing"/>
+        <w:rPr>
+          <w:rFonts w:ascii="Courier New" w:hAnsi="Courier New" w:cs="Courier New"/>
+        </w:rPr>
+      </w:pPr>
+    </w:p>
+    <w:p>
+      <w:pPr>
+        <w:pStyle w:val="NoSpacing"/>
         <w:rPr>
           <w:rFonts w:ascii="Courier New" w:hAnsi="Courier New" w:cs="Courier New"/>
         </w:rPr>
@@ -1005,23 +960,23 @@
     </w:p>
     <w:p>
       <w:pPr>
-        <w:pStyle w:val="PlainText"/>
-        <w:rPr>
-          <w:rFonts w:ascii="Courier New" w:hAnsi="Courier New" w:cs="Courier New"/>
-        </w:rPr>
-      </w:pPr>
-    </w:p>
-    <w:p>
-      <w:pPr>
-        <w:pStyle w:val="PlainText"/>
-        <w:rPr>
-          <w:rFonts w:ascii="Courier New" w:hAnsi="Courier New" w:cs="Courier New"/>
-        </w:rPr>
-      </w:pPr>
-    </w:p>
-    <w:p>
-      <w:pPr>
-        <w:pStyle w:val="PlainText"/>
+        <w:pStyle w:val="NoSpacing"/>
+        <w:rPr>
+          <w:rFonts w:ascii="Courier New" w:hAnsi="Courier New" w:cs="Courier New"/>
+        </w:rPr>
+      </w:pPr>
+    </w:p>
+    <w:p>
+      <w:pPr>
+        <w:pStyle w:val="NoSpacing"/>
+        <w:rPr>
+          <w:rFonts w:ascii="Courier New" w:hAnsi="Courier New" w:cs="Courier New"/>
+        </w:rPr>
+      </w:pPr>
+    </w:p>
+    <w:p>
+      <w:pPr>
+        <w:pStyle w:val="NoSpacing"/>
         <w:rPr>
           <w:rFonts w:ascii="Courier New" w:hAnsi="Courier New" w:cs="Courier New"/>
           <w:color w:val="FF0000"/>
@@ -1037,15 +992,15 @@
     </w:p>
     <w:p>
       <w:pPr>
-        <w:pStyle w:val="PlainText"/>
-        <w:rPr>
-          <w:rFonts w:ascii="Courier New" w:hAnsi="Courier New" w:cs="Courier New"/>
-        </w:rPr>
-      </w:pPr>
-    </w:p>
-    <w:p>
-      <w:pPr>
-        <w:pStyle w:val="PlainText"/>
+        <w:pStyle w:val="NoSpacing"/>
+        <w:rPr>
+          <w:rFonts w:ascii="Courier New" w:hAnsi="Courier New" w:cs="Courier New"/>
+        </w:rPr>
+      </w:pPr>
+    </w:p>
+    <w:p>
+      <w:pPr>
+        <w:pStyle w:val="NoSpacing"/>
         <w:rPr>
           <w:rFonts w:ascii="Courier New" w:hAnsi="Courier New" w:cs="Courier New"/>
         </w:rPr>
@@ -1059,15 +1014,15 @@
     </w:p>
     <w:p>
       <w:pPr>
-        <w:pStyle w:val="PlainText"/>
-        <w:rPr>
-          <w:rFonts w:ascii="Courier New" w:hAnsi="Courier New" w:cs="Courier New"/>
-        </w:rPr>
-      </w:pPr>
-    </w:p>
-    <w:p>
-      <w:pPr>
-        <w:pStyle w:val="PlainText"/>
+        <w:pStyle w:val="NoSpacing"/>
+        <w:rPr>
+          <w:rFonts w:ascii="Courier New" w:hAnsi="Courier New" w:cs="Courier New"/>
+        </w:rPr>
+      </w:pPr>
+    </w:p>
+    <w:p>
+      <w:pPr>
+        <w:pStyle w:val="NoSpacing"/>
         <w:rPr>
           <w:rFonts w:ascii="Courier New" w:hAnsi="Courier New" w:cs="Courier New"/>
         </w:rPr>
@@ -1081,37 +1036,38 @@
     </w:p>
     <w:p>
       <w:pPr>
-        <w:pStyle w:val="PlainText"/>
-        <w:rPr>
-          <w:rFonts w:ascii="Courier New" w:hAnsi="Courier New" w:cs="Courier New"/>
-        </w:rPr>
-      </w:pPr>
-    </w:p>
-    <w:p>
-      <w:pPr>
-        <w:pStyle w:val="PlainText"/>
-        <w:rPr>
-          <w:rFonts w:ascii="Courier New" w:hAnsi="Courier New" w:cs="Courier New"/>
-        </w:rPr>
-      </w:pPr>
-      <w:r>
-        <w:rPr>
-          <w:rFonts w:ascii="Courier New" w:hAnsi="Courier New" w:cs="Courier New"/>
-        </w:rPr>
+        <w:pStyle w:val="NoSpacing"/>
+        <w:rPr>
+          <w:rFonts w:ascii="Courier New" w:hAnsi="Courier New" w:cs="Courier New"/>
+        </w:rPr>
+      </w:pPr>
+    </w:p>
+    <w:p>
+      <w:pPr>
+        <w:pStyle w:val="NoSpacing"/>
+        <w:rPr>
+          <w:rFonts w:ascii="Courier New" w:hAnsi="Courier New" w:cs="Courier New"/>
+        </w:rPr>
+      </w:pPr>
+      <w:r>
+        <w:rPr>
+          <w:rFonts w:ascii="Courier New" w:hAnsi="Courier New" w:cs="Courier New"/>
+        </w:rPr>
+        <w:lastRenderedPageBreak/>
         <w:t>To create an array, we declare a variable like we always do, but then we surround our list of values with square brackets and separate each value with a comma:</w:t>
       </w:r>
     </w:p>
     <w:p>
       <w:pPr>
-        <w:pStyle w:val="PlainText"/>
-        <w:rPr>
-          <w:rFonts w:ascii="Courier New" w:hAnsi="Courier New" w:cs="Courier New"/>
-        </w:rPr>
-      </w:pPr>
-    </w:p>
-    <w:p>
-      <w:pPr>
-        <w:pStyle w:val="PlainText"/>
+        <w:pStyle w:val="NoSpacing"/>
+        <w:rPr>
+          <w:rFonts w:ascii="Courier New" w:hAnsi="Courier New" w:cs="Courier New"/>
+        </w:rPr>
+      </w:pPr>
+    </w:p>
+    <w:p>
+      <w:pPr>
+        <w:pStyle w:val="NoSpacing"/>
         <w:rPr>
           <w:rFonts w:ascii="Courier New" w:hAnsi="Courier New" w:cs="Courier New"/>
         </w:rPr>
@@ -1127,15 +1083,15 @@
     </w:p>
     <w:p>
       <w:pPr>
-        <w:pStyle w:val="PlainText"/>
-        <w:rPr>
-          <w:rFonts w:ascii="Courier New" w:hAnsi="Courier New" w:cs="Courier New"/>
-        </w:rPr>
-      </w:pPr>
-    </w:p>
-    <w:p>
-      <w:pPr>
-        <w:pStyle w:val="PlainText"/>
+        <w:pStyle w:val="NoSpacing"/>
+        <w:rPr>
+          <w:rFonts w:ascii="Courier New" w:hAnsi="Courier New" w:cs="Courier New"/>
+        </w:rPr>
+      </w:pPr>
+    </w:p>
+    <w:p>
+      <w:pPr>
+        <w:pStyle w:val="NoSpacing"/>
         <w:rPr>
           <w:rFonts w:ascii="Courier New" w:hAnsi="Courier New" w:cs="Courier New"/>
         </w:rPr>
@@ -1149,15 +1105,15 @@
     </w:p>
     <w:p>
       <w:pPr>
-        <w:pStyle w:val="PlainText"/>
-        <w:rPr>
-          <w:rFonts w:ascii="Courier New" w:hAnsi="Courier New" w:cs="Courier New"/>
-        </w:rPr>
-      </w:pPr>
-    </w:p>
-    <w:p>
-      <w:pPr>
-        <w:pStyle w:val="PlainText"/>
+        <w:pStyle w:val="NoSpacing"/>
+        <w:rPr>
+          <w:rFonts w:ascii="Courier New" w:hAnsi="Courier New" w:cs="Courier New"/>
+        </w:rPr>
+      </w:pPr>
+    </w:p>
+    <w:p>
+      <w:pPr>
+        <w:pStyle w:val="NoSpacing"/>
         <w:rPr>
           <w:rFonts w:ascii="Courier New" w:hAnsi="Courier New" w:cs="Courier New"/>
         </w:rPr>
@@ -1173,15 +1129,15 @@
     </w:p>
     <w:p>
       <w:pPr>
-        <w:pStyle w:val="PlainText"/>
-        <w:rPr>
-          <w:rFonts w:ascii="Courier New" w:hAnsi="Courier New" w:cs="Courier New"/>
-        </w:rPr>
-      </w:pPr>
-    </w:p>
-    <w:p>
-      <w:pPr>
-        <w:pStyle w:val="PlainText"/>
+        <w:pStyle w:val="NoSpacing"/>
+        <w:rPr>
+          <w:rFonts w:ascii="Courier New" w:hAnsi="Courier New" w:cs="Courier New"/>
+        </w:rPr>
+      </w:pPr>
+    </w:p>
+    <w:p>
+      <w:pPr>
+        <w:pStyle w:val="NoSpacing"/>
         <w:rPr>
           <w:rFonts w:ascii="Courier New" w:hAnsi="Courier New" w:cs="Courier New"/>
         </w:rPr>
@@ -1195,15 +1151,15 @@
     </w:p>
     <w:p>
       <w:pPr>
-        <w:pStyle w:val="PlainText"/>
-        <w:rPr>
-          <w:rFonts w:ascii="Courier New" w:hAnsi="Courier New" w:cs="Courier New"/>
-        </w:rPr>
-      </w:pPr>
-    </w:p>
-    <w:p>
-      <w:pPr>
-        <w:pStyle w:val="PlainText"/>
+        <w:pStyle w:val="NoSpacing"/>
+        <w:rPr>
+          <w:rFonts w:ascii="Courier New" w:hAnsi="Courier New" w:cs="Courier New"/>
+        </w:rPr>
+      </w:pPr>
+    </w:p>
+    <w:p>
+      <w:pPr>
+        <w:pStyle w:val="NoSpacing"/>
         <w:rPr>
           <w:rFonts w:ascii="Courier New" w:hAnsi="Courier New" w:cs="Courier New"/>
         </w:rPr>
@@ -1217,15 +1173,15 @@
     </w:p>
     <w:p>
       <w:pPr>
-        <w:pStyle w:val="PlainText"/>
-        <w:rPr>
-          <w:rFonts w:ascii="Courier New" w:hAnsi="Courier New" w:cs="Courier New"/>
-        </w:rPr>
-      </w:pPr>
-    </w:p>
-    <w:p>
-      <w:pPr>
-        <w:pStyle w:val="PlainText"/>
+        <w:pStyle w:val="NoSpacing"/>
+        <w:rPr>
+          <w:rFonts w:ascii="Courier New" w:hAnsi="Courier New" w:cs="Courier New"/>
+        </w:rPr>
+      </w:pPr>
+    </w:p>
+    <w:p>
+      <w:pPr>
+        <w:pStyle w:val="NoSpacing"/>
         <w:rPr>
           <w:rFonts w:ascii="Courier New" w:hAnsi="Courier New" w:cs="Courier New"/>
         </w:rPr>
@@ -1239,15 +1195,15 @@
     </w:p>
     <w:p>
       <w:pPr>
-        <w:pStyle w:val="PlainText"/>
-        <w:rPr>
-          <w:rFonts w:ascii="Courier New" w:hAnsi="Courier New" w:cs="Courier New"/>
-        </w:rPr>
-      </w:pPr>
-    </w:p>
-    <w:p>
-      <w:pPr>
-        <w:pStyle w:val="PlainText"/>
+        <w:pStyle w:val="NoSpacing"/>
+        <w:rPr>
+          <w:rFonts w:ascii="Courier New" w:hAnsi="Courier New" w:cs="Courier New"/>
+        </w:rPr>
+      </w:pPr>
+    </w:p>
+    <w:p>
+      <w:pPr>
+        <w:pStyle w:val="NoSpacing"/>
         <w:rPr>
           <w:rFonts w:ascii="Courier New" w:hAnsi="Courier New" w:cs="Courier New"/>
         </w:rPr>
@@ -1261,15 +1217,15 @@
     </w:p>
     <w:p>
       <w:pPr>
-        <w:pStyle w:val="PlainText"/>
-        <w:rPr>
-          <w:rFonts w:ascii="Courier New" w:hAnsi="Courier New" w:cs="Courier New"/>
-        </w:rPr>
-      </w:pPr>
-    </w:p>
-    <w:p>
-      <w:pPr>
-        <w:pStyle w:val="PlainText"/>
+        <w:pStyle w:val="NoSpacing"/>
+        <w:rPr>
+          <w:rFonts w:ascii="Courier New" w:hAnsi="Courier New" w:cs="Courier New"/>
+        </w:rPr>
+      </w:pPr>
+    </w:p>
+    <w:p>
+      <w:pPr>
+        <w:pStyle w:val="NoSpacing"/>
         <w:rPr>
           <w:rFonts w:ascii="Courier New" w:hAnsi="Courier New" w:cs="Courier New"/>
         </w:rPr>
@@ -1283,15 +1239,15 @@
     </w:p>
     <w:p>
       <w:pPr>
-        <w:pStyle w:val="PlainText"/>
-        <w:rPr>
-          <w:rFonts w:ascii="Courier New" w:hAnsi="Courier New" w:cs="Courier New"/>
-        </w:rPr>
-      </w:pPr>
-    </w:p>
-    <w:p>
-      <w:pPr>
-        <w:pStyle w:val="PlainText"/>
+        <w:pStyle w:val="NoSpacing"/>
+        <w:rPr>
+          <w:rFonts w:ascii="Courier New" w:hAnsi="Courier New" w:cs="Courier New"/>
+        </w:rPr>
+      </w:pPr>
+    </w:p>
+    <w:p>
+      <w:pPr>
+        <w:pStyle w:val="NoSpacing"/>
         <w:rPr>
           <w:rFonts w:ascii="Courier New" w:hAnsi="Courier New" w:cs="Courier New"/>
         </w:rPr>
@@ -1305,15 +1261,15 @@
     </w:p>
     <w:p>
       <w:pPr>
-        <w:pStyle w:val="PlainText"/>
-        <w:rPr>
-          <w:rFonts w:ascii="Courier New" w:hAnsi="Courier New" w:cs="Courier New"/>
-        </w:rPr>
-      </w:pPr>
-    </w:p>
-    <w:p>
-      <w:pPr>
-        <w:pStyle w:val="PlainText"/>
+        <w:pStyle w:val="NoSpacing"/>
+        <w:rPr>
+          <w:rFonts w:ascii="Courier New" w:hAnsi="Courier New" w:cs="Courier New"/>
+        </w:rPr>
+      </w:pPr>
+    </w:p>
+    <w:p>
+      <w:pPr>
+        <w:pStyle w:val="NoSpacing"/>
         <w:rPr>
           <w:rFonts w:ascii="Courier New" w:hAnsi="Courier New" w:cs="Courier New"/>
         </w:rPr>
@@ -1341,15 +1297,15 @@
     </w:p>
     <w:p>
       <w:pPr>
-        <w:pStyle w:val="PlainText"/>
-        <w:rPr>
-          <w:rFonts w:ascii="Courier New" w:hAnsi="Courier New" w:cs="Courier New"/>
-        </w:rPr>
-      </w:pPr>
-    </w:p>
-    <w:p>
-      <w:pPr>
-        <w:pStyle w:val="PlainText"/>
+        <w:pStyle w:val="NoSpacing"/>
+        <w:rPr>
+          <w:rFonts w:ascii="Courier New" w:hAnsi="Courier New" w:cs="Courier New"/>
+        </w:rPr>
+      </w:pPr>
+    </w:p>
+    <w:p>
+      <w:pPr>
+        <w:pStyle w:val="NoSpacing"/>
         <w:rPr>
           <w:rFonts w:ascii="Courier New" w:hAnsi="Courier New" w:cs="Courier New"/>
         </w:rPr>
@@ -1377,15 +1333,15 @@
     </w:p>
     <w:p>
       <w:pPr>
-        <w:pStyle w:val="PlainText"/>
-        <w:rPr>
-          <w:rFonts w:ascii="Courier New" w:hAnsi="Courier New" w:cs="Courier New"/>
-        </w:rPr>
-      </w:pPr>
-    </w:p>
-    <w:p>
-      <w:pPr>
-        <w:pStyle w:val="PlainText"/>
+        <w:pStyle w:val="NoSpacing"/>
+        <w:rPr>
+          <w:rFonts w:ascii="Courier New" w:hAnsi="Courier New" w:cs="Courier New"/>
+        </w:rPr>
+      </w:pPr>
+    </w:p>
+    <w:p>
+      <w:pPr>
+        <w:pStyle w:val="NoSpacing"/>
         <w:rPr>
           <w:rFonts w:ascii="Courier New" w:hAnsi="Courier New" w:cs="Courier New"/>
         </w:rPr>
@@ -1399,15 +1355,15 @@
     </w:p>
     <w:p>
       <w:pPr>
-        <w:pStyle w:val="PlainText"/>
-        <w:rPr>
-          <w:rFonts w:ascii="Courier New" w:hAnsi="Courier New" w:cs="Courier New"/>
-        </w:rPr>
-      </w:pPr>
-    </w:p>
-    <w:p>
-      <w:pPr>
-        <w:pStyle w:val="PlainText"/>
+        <w:pStyle w:val="NoSpacing"/>
+        <w:rPr>
+          <w:rFonts w:ascii="Courier New" w:hAnsi="Courier New" w:cs="Courier New"/>
+        </w:rPr>
+      </w:pPr>
+    </w:p>
+    <w:p>
+      <w:pPr>
+        <w:pStyle w:val="NoSpacing"/>
         <w:rPr>
           <w:rFonts w:ascii="Courier New" w:hAnsi="Courier New" w:cs="Courier New"/>
         </w:rPr>
@@ -1423,15 +1379,15 @@
     </w:p>
     <w:p>
       <w:pPr>
-        <w:pStyle w:val="PlainText"/>
-        <w:rPr>
-          <w:rFonts w:ascii="Courier New" w:hAnsi="Courier New" w:cs="Courier New"/>
-        </w:rPr>
-      </w:pPr>
-    </w:p>
-    <w:p>
-      <w:pPr>
-        <w:pStyle w:val="PlainText"/>
+        <w:pStyle w:val="NoSpacing"/>
+        <w:rPr>
+          <w:rFonts w:ascii="Courier New" w:hAnsi="Courier New" w:cs="Courier New"/>
+        </w:rPr>
+      </w:pPr>
+    </w:p>
+    <w:p>
+      <w:pPr>
+        <w:pStyle w:val="NoSpacing"/>
         <w:rPr>
           <w:rFonts w:ascii="Courier New" w:hAnsi="Courier New" w:cs="Courier New"/>
         </w:rPr>
@@ -1459,37 +1415,38 @@
     </w:p>
     <w:p>
       <w:pPr>
-        <w:pStyle w:val="PlainText"/>
-        <w:rPr>
-          <w:rFonts w:ascii="Courier New" w:hAnsi="Courier New" w:cs="Courier New"/>
-        </w:rPr>
-      </w:pPr>
-    </w:p>
-    <w:p>
-      <w:pPr>
-        <w:pStyle w:val="PlainText"/>
-        <w:rPr>
-          <w:rFonts w:ascii="Courier New" w:hAnsi="Courier New" w:cs="Courier New"/>
-        </w:rPr>
-      </w:pPr>
-      <w:r>
-        <w:rPr>
-          <w:rFonts w:ascii="Courier New" w:hAnsi="Courier New" w:cs="Courier New"/>
-        </w:rPr>
+        <w:pStyle w:val="NoSpacing"/>
+        <w:rPr>
+          <w:rFonts w:ascii="Courier New" w:hAnsi="Courier New" w:cs="Courier New"/>
+        </w:rPr>
+      </w:pPr>
+    </w:p>
+    <w:p>
+      <w:pPr>
+        <w:pStyle w:val="NoSpacing"/>
+        <w:rPr>
+          <w:rFonts w:ascii="Courier New" w:hAnsi="Courier New" w:cs="Courier New"/>
+        </w:rPr>
+      </w:pPr>
+      <w:r>
+        <w:rPr>
+          <w:rFonts w:ascii="Courier New" w:hAnsi="Courier New" w:cs="Courier New"/>
+        </w:rPr>
+        <w:lastRenderedPageBreak/>
         <w:t>After running that line of code, our array length property will change to reflect the new length, and the final index in the array will be 4 instead of 3.</w:t>
       </w:r>
     </w:p>
     <w:p>
       <w:pPr>
-        <w:pStyle w:val="PlainText"/>
-        <w:rPr>
-          <w:rFonts w:ascii="Courier New" w:hAnsi="Courier New" w:cs="Courier New"/>
-        </w:rPr>
-      </w:pPr>
-    </w:p>
-    <w:p>
-      <w:pPr>
-        <w:pStyle w:val="PlainText"/>
+        <w:pStyle w:val="NoSpacing"/>
+        <w:rPr>
+          <w:rFonts w:ascii="Courier New" w:hAnsi="Courier New" w:cs="Courier New"/>
+        </w:rPr>
+      </w:pPr>
+    </w:p>
+    <w:p>
+      <w:pPr>
+        <w:pStyle w:val="NoSpacing"/>
         <w:rPr>
           <w:rFonts w:ascii="Courier New" w:hAnsi="Courier New" w:cs="Courier New"/>
         </w:rPr>
@@ -1503,23 +1460,23 @@
     </w:p>
     <w:p>
       <w:pPr>
-        <w:pStyle w:val="PlainText"/>
-        <w:rPr>
-          <w:rFonts w:ascii="Courier New" w:hAnsi="Courier New" w:cs="Courier New"/>
-        </w:rPr>
-      </w:pPr>
-    </w:p>
-    <w:p>
-      <w:pPr>
-        <w:pStyle w:val="PlainText"/>
-        <w:rPr>
-          <w:rFonts w:ascii="Courier New" w:hAnsi="Courier New" w:cs="Courier New"/>
-        </w:rPr>
-      </w:pPr>
-    </w:p>
-    <w:p>
-      <w:pPr>
-        <w:pStyle w:val="PlainText"/>
+        <w:pStyle w:val="NoSpacing"/>
+        <w:rPr>
+          <w:rFonts w:ascii="Courier New" w:hAnsi="Courier New" w:cs="Courier New"/>
+        </w:rPr>
+      </w:pPr>
+    </w:p>
+    <w:p>
+      <w:pPr>
+        <w:pStyle w:val="NoSpacing"/>
+        <w:rPr>
+          <w:rFonts w:ascii="Courier New" w:hAnsi="Courier New" w:cs="Courier New"/>
+        </w:rPr>
+      </w:pPr>
+    </w:p>
+    <w:p>
+      <w:pPr>
+        <w:pStyle w:val="NoSpacing"/>
         <w:rPr>
           <w:rFonts w:ascii="Courier New" w:hAnsi="Courier New" w:cs="Courier New"/>
         </w:rPr>
@@ -1533,7 +1490,7 @@
     </w:p>
     <w:p>
       <w:pPr>
-        <w:pStyle w:val="PlainText"/>
+        <w:pStyle w:val="NoSpacing"/>
         <w:rPr>
           <w:rFonts w:ascii="Courier New" w:hAnsi="Courier New" w:cs="Courier New"/>
           <w:color w:val="FF0000"/>
@@ -1549,38 +1506,37 @@
     </w:p>
     <w:p>
       <w:pPr>
-        <w:pStyle w:val="PlainText"/>
-        <w:rPr>
-          <w:rFonts w:ascii="Courier New" w:hAnsi="Courier New" w:cs="Courier New"/>
-        </w:rPr>
-      </w:pPr>
-    </w:p>
-    <w:p>
-      <w:pPr>
-        <w:pStyle w:val="PlainText"/>
-        <w:rPr>
-          <w:rFonts w:ascii="Courier New" w:hAnsi="Courier New" w:cs="Courier New"/>
-        </w:rPr>
-      </w:pPr>
-      <w:r>
-        <w:rPr>
-          <w:rFonts w:ascii="Courier New" w:hAnsi="Courier New" w:cs="Courier New"/>
-        </w:rPr>
-        <w:lastRenderedPageBreak/>
+        <w:pStyle w:val="NoSpacing"/>
+        <w:rPr>
+          <w:rFonts w:ascii="Courier New" w:hAnsi="Courier New" w:cs="Courier New"/>
+        </w:rPr>
+      </w:pPr>
+    </w:p>
+    <w:p>
+      <w:pPr>
+        <w:pStyle w:val="NoSpacing"/>
+        <w:rPr>
+          <w:rFonts w:ascii="Courier New" w:hAnsi="Courier New" w:cs="Courier New"/>
+        </w:rPr>
+      </w:pPr>
+      <w:r>
+        <w:rPr>
+          <w:rFonts w:ascii="Courier New" w:hAnsi="Courier New" w:cs="Courier New"/>
+        </w:rPr>
         <w:t>To make an animation of rain, it's best if we use arrays to keep track of the drops and their different properties. Start with this simple code and build on it to make a cool rain animation. Here are some ideas for what you could do:</w:t>
       </w:r>
     </w:p>
     <w:p>
       <w:pPr>
-        <w:pStyle w:val="PlainText"/>
-        <w:rPr>
-          <w:rFonts w:ascii="Courier New" w:hAnsi="Courier New" w:cs="Courier New"/>
-        </w:rPr>
-      </w:pPr>
-    </w:p>
-    <w:p>
-      <w:pPr>
-        <w:pStyle w:val="PlainText"/>
+        <w:pStyle w:val="NoSpacing"/>
+        <w:rPr>
+          <w:rFonts w:ascii="Courier New" w:hAnsi="Courier New" w:cs="Courier New"/>
+        </w:rPr>
+      </w:pPr>
+    </w:p>
+    <w:p>
+      <w:pPr>
+        <w:pStyle w:val="NoSpacing"/>
         <w:rPr>
           <w:rFonts w:ascii="Courier New" w:hAnsi="Courier New" w:cs="Courier New"/>
         </w:rPr>
@@ -1594,15 +1550,15 @@
     </w:p>
     <w:p>
       <w:pPr>
-        <w:pStyle w:val="PlainText"/>
-        <w:rPr>
-          <w:rFonts w:ascii="Courier New" w:hAnsi="Courier New" w:cs="Courier New"/>
-        </w:rPr>
-      </w:pPr>
-    </w:p>
-    <w:p>
-      <w:pPr>
-        <w:pStyle w:val="PlainText"/>
+        <w:pStyle w:val="NoSpacing"/>
+        <w:rPr>
+          <w:rFonts w:ascii="Courier New" w:hAnsi="Courier New" w:cs="Courier New"/>
+        </w:rPr>
+      </w:pPr>
+    </w:p>
+    <w:p>
+      <w:pPr>
+        <w:pStyle w:val="NoSpacing"/>
         <w:rPr>
           <w:rFonts w:ascii="Courier New" w:hAnsi="Courier New" w:cs="Courier New"/>
         </w:rPr>
@@ -1616,15 +1572,15 @@
     </w:p>
     <w:p>
       <w:pPr>
-        <w:pStyle w:val="PlainText"/>
-        <w:rPr>
-          <w:rFonts w:ascii="Courier New" w:hAnsi="Courier New" w:cs="Courier New"/>
-        </w:rPr>
-      </w:pPr>
-    </w:p>
-    <w:p>
-      <w:pPr>
-        <w:pStyle w:val="PlainText"/>
+        <w:pStyle w:val="NoSpacing"/>
+        <w:rPr>
+          <w:rFonts w:ascii="Courier New" w:hAnsi="Courier New" w:cs="Courier New"/>
+        </w:rPr>
+      </w:pPr>
+    </w:p>
+    <w:p>
+      <w:pPr>
+        <w:pStyle w:val="NoSpacing"/>
         <w:rPr>
           <w:rFonts w:ascii="Courier New" w:hAnsi="Courier New" w:cs="Courier New"/>
         </w:rPr>
@@ -1638,15 +1594,15 @@
     </w:p>
     <w:p>
       <w:pPr>
-        <w:pStyle w:val="PlainText"/>
-        <w:rPr>
-          <w:rFonts w:ascii="Courier New" w:hAnsi="Courier New" w:cs="Courier New"/>
-        </w:rPr>
-      </w:pPr>
-    </w:p>
-    <w:p>
-      <w:pPr>
-        <w:pStyle w:val="PlainText"/>
+        <w:pStyle w:val="NoSpacing"/>
+        <w:rPr>
+          <w:rFonts w:ascii="Courier New" w:hAnsi="Courier New" w:cs="Courier New"/>
+        </w:rPr>
+      </w:pPr>
+    </w:p>
+    <w:p>
+      <w:pPr>
+        <w:pStyle w:val="NoSpacing"/>
         <w:rPr>
           <w:rFonts w:ascii="Courier New" w:hAnsi="Courier New" w:cs="Courier New"/>
         </w:rPr>
@@ -1660,15 +1616,15 @@
     </w:p>
     <w:p>
       <w:pPr>
-        <w:pStyle w:val="PlainText"/>
-        <w:rPr>
-          <w:rFonts w:ascii="Courier New" w:hAnsi="Courier New" w:cs="Courier New"/>
-        </w:rPr>
-      </w:pPr>
-    </w:p>
-    <w:p>
-      <w:pPr>
-        <w:pStyle w:val="PlainText"/>
+        <w:pStyle w:val="NoSpacing"/>
+        <w:rPr>
+          <w:rFonts w:ascii="Courier New" w:hAnsi="Courier New" w:cs="Courier New"/>
+        </w:rPr>
+      </w:pPr>
+    </w:p>
+    <w:p>
+      <w:pPr>
+        <w:pStyle w:val="NoSpacing"/>
         <w:rPr>
           <w:rFonts w:ascii="Courier New" w:hAnsi="Courier New" w:cs="Courier New"/>
         </w:rPr>
@@ -1682,15 +1638,15 @@
     </w:p>
     <w:p>
       <w:pPr>
-        <w:pStyle w:val="PlainText"/>
-        <w:rPr>
-          <w:rFonts w:ascii="Courier New" w:hAnsi="Courier New" w:cs="Courier New"/>
-        </w:rPr>
-      </w:pPr>
-    </w:p>
-    <w:p>
-      <w:pPr>
-        <w:pStyle w:val="PlainText"/>
+        <w:pStyle w:val="NoSpacing"/>
+        <w:rPr>
+          <w:rFonts w:ascii="Courier New" w:hAnsi="Courier New" w:cs="Courier New"/>
+        </w:rPr>
+      </w:pPr>
+    </w:p>
+    <w:p>
+      <w:pPr>
+        <w:pStyle w:val="NoSpacing"/>
         <w:rPr>
           <w:rFonts w:ascii="Courier New" w:hAnsi="Courier New" w:cs="Courier New"/>
         </w:rPr>
@@ -1718,7 +1674,7 @@
     </w:p>
     <w:p>
       <w:pPr>
-        <w:pStyle w:val="PlainText"/>
+        <w:pStyle w:val="NoSpacing"/>
         <w:rPr>
           <w:rFonts w:ascii="Courier New" w:hAnsi="Courier New" w:cs="Courier New"/>
         </w:rPr>
@@ -2230,6 +2186,15 @@
       <w:u w:val="single"/>
     </w:rPr>
   </w:style>
+  <w:style w:type="paragraph" w:styleId="NoSpacing">
+    <w:name w:val="No Spacing"/>
+    <w:uiPriority w:val="1"/>
+    <w:qFormat/>
+    <w:rsid w:val="00C122D4"/>
+    <w:pPr>
+      <w:spacing w:after="0" w:line="240" w:lineRule="auto"/>
+    </w:pPr>
+  </w:style>
 </w:styles>
 </file>
 

</xml_diff>